<commit_message>
write a head of LeftistTree
</commit_message>
<xml_diff>
--- a/Chapter-3-DataStructure/doc/LeftistTree.docx
+++ b/Chapter-3-DataStructure/doc/LeftistTree.docx
@@ -18,7 +18,15 @@
           <w:sz w:val="28"/>
           <w:szCs w:val="28"/>
         </w:rPr>
-        <w:t>Segment Tree</w:t>
+        <w:t>Leftist</w:t>
+      </w:r>
+      <w:r>
+        <w:rPr>
+          <w:rFonts w:ascii="Cambria Math" w:eastAsia="宋体" w:hAnsi="Cambria Math" w:cs="Times New Roman"/>
+          <w:sz w:val="28"/>
+          <w:szCs w:val="28"/>
+        </w:rPr>
+        <w:t xml:space="preserve"> Tree</w:t>
       </w:r>
     </w:p>
     <w:p>
@@ -37,7 +45,15 @@
           <w:sz w:val="28"/>
           <w:szCs w:val="28"/>
         </w:rPr>
-        <w:t>线段树</w:t>
+        <w:t>左偏</w:t>
+      </w:r>
+      <w:r>
+        <w:rPr>
+          <w:rFonts w:ascii="Cambria Math" w:eastAsia="宋体" w:hAnsi="Cambria Math" w:cs="Times New Roman" w:hint="eastAsia"/>
+          <w:sz w:val="28"/>
+          <w:szCs w:val="28"/>
+        </w:rPr>
+        <w:t>树</w:t>
       </w:r>
     </w:p>
     <w:p>
@@ -77,13 +93,31 @@
         <w:rPr>
           <w:rFonts w:ascii="Cambria Math" w:eastAsia="宋体" w:hAnsi="Cambria Math" w:cs="Times New Roman" w:hint="eastAsia"/>
         </w:rPr>
-        <w:t>线段树</w:t>
-      </w:r>
-      <w:r>
-        <w:rPr>
-          <w:rFonts w:ascii="Cambria Math" w:eastAsia="宋体" w:hAnsi="Cambria Math" w:cs="Times New Roman"/>
-        </w:rPr>
-        <w:t>是一种二</w:t>
+        <w:t>左偏</w:t>
+      </w:r>
+      <w:r>
+        <w:rPr>
+          <w:rFonts w:ascii="Cambria Math" w:eastAsia="宋体" w:hAnsi="Cambria Math" w:cs="Times New Roman" w:hint="eastAsia"/>
+        </w:rPr>
+        <w:t>树</w:t>
+      </w:r>
+      <w:r>
+        <w:rPr>
+          <w:rFonts w:ascii="Cambria Math" w:eastAsia="宋体" w:hAnsi="Cambria Math" w:cs="Times New Roman"/>
+        </w:rPr>
+        <w:t>是一种</w:t>
+      </w:r>
+      <w:r>
+        <w:rPr>
+          <w:rFonts w:ascii="Cambria Math" w:eastAsia="宋体" w:hAnsi="Cambria Math" w:cs="Times New Roman" w:hint="eastAsia"/>
+        </w:rPr>
+        <w:t>有序</w:t>
+      </w:r>
+      <w:r>
+        <w:rPr>
+          <w:rFonts w:ascii="Cambria Math" w:eastAsia="宋体" w:hAnsi="Cambria Math" w:cs="Times New Roman"/>
+        </w:rPr>
+        <w:t>二</w:t>
       </w:r>
       <w:r>
         <w:rPr>
@@ -103,6 +137,342 @@
         </w:rPr>
         <w:t>，它将</w:t>
       </w:r>
+      <w:r>
+        <w:rPr>
+          <w:rFonts w:ascii="Cambria Math" w:eastAsia="宋体" w:hAnsi="Cambria Math" w:cs="Times New Roman" w:hint="eastAsia"/>
+        </w:rPr>
+        <w:t>所有元素</w:t>
+      </w:r>
+      <w:r>
+        <w:rPr>
+          <w:rFonts w:ascii="Cambria Math" w:eastAsia="宋体" w:hAnsi="Cambria Math" w:cs="Times New Roman"/>
+        </w:rPr>
+        <w:t>按照</w:t>
+      </w:r>
+      <w:r>
+        <w:rPr>
+          <w:rFonts w:ascii="Cambria Math" w:eastAsia="宋体" w:hAnsi="Cambria Math" w:cs="Times New Roman" w:hint="eastAsia"/>
+        </w:rPr>
+        <w:t>升序</w:t>
+      </w:r>
+      <w:r>
+        <w:rPr>
+          <w:rFonts w:ascii="Cambria Math" w:eastAsia="宋体" w:hAnsi="Cambria Math" w:cs="Times New Roman"/>
+        </w:rPr>
+        <w:t>进行排列，</w:t>
+      </w:r>
+      <w:r>
+        <w:rPr>
+          <w:rFonts w:ascii="Cambria Math" w:eastAsia="宋体" w:hAnsi="Cambria Math" w:cs="Times New Roman" w:hint="eastAsia"/>
+        </w:rPr>
+        <w:t>并且</w:t>
+      </w:r>
+      <w:r>
+        <w:rPr>
+          <w:rFonts w:ascii="Cambria Math" w:eastAsia="宋体" w:hAnsi="Cambria Math" w:cs="Times New Roman"/>
+        </w:rPr>
+        <w:t>支持快速合并</w:t>
+      </w:r>
+      <w:r>
+        <w:rPr>
+          <w:rFonts w:ascii="Cambria Math" w:eastAsia="宋体" w:hAnsi="Cambria Math" w:cs="Times New Roman" w:hint="eastAsia"/>
+        </w:rPr>
+        <w:t>两个</w:t>
+      </w:r>
+      <w:r>
+        <w:rPr>
+          <w:rFonts w:ascii="Cambria Math" w:eastAsia="宋体" w:hAnsi="Cambria Math" w:cs="Times New Roman"/>
+        </w:rPr>
+        <w:t>左偏树，</w:t>
+      </w:r>
+      <w:r>
+        <w:rPr>
+          <w:rFonts w:ascii="Cambria Math" w:eastAsia="宋体" w:hAnsi="Cambria Math" w:cs="Times New Roman" w:hint="eastAsia"/>
+        </w:rPr>
+        <w:t>快速</w:t>
+      </w:r>
+      <w:r>
+        <w:rPr>
+          <w:rFonts w:ascii="Cambria Math" w:eastAsia="宋体" w:hAnsi="Cambria Math" w:cs="Times New Roman" w:hint="eastAsia"/>
+        </w:rPr>
+        <w:t>插入</w:t>
+      </w:r>
+      <w:r>
+        <w:rPr>
+          <w:rFonts w:ascii="Cambria Math" w:eastAsia="宋体" w:hAnsi="Cambria Math" w:cs="Times New Roman" w:hint="eastAsia"/>
+        </w:rPr>
+        <w:t>新</w:t>
+      </w:r>
+      <w:r>
+        <w:rPr>
+          <w:rFonts w:ascii="Cambria Math" w:eastAsia="宋体" w:hAnsi="Cambria Math" w:cs="Times New Roman"/>
+        </w:rPr>
+        <w:t>节点。</w:t>
+      </w:r>
+      <w:r>
+        <w:rPr>
+          <w:rFonts w:ascii="Cambria Math" w:eastAsia="宋体" w:hAnsi="Cambria Math" w:cs="Times New Roman" w:hint="eastAsia"/>
+        </w:rPr>
+        <w:t>左偏树的</w:t>
+      </w:r>
+      <w:r>
+        <w:rPr>
+          <w:rFonts w:ascii="Cambria Math" w:eastAsia="宋体" w:hAnsi="Cambria Math" w:cs="Times New Roman"/>
+        </w:rPr>
+        <w:t>主要操作包括</w:t>
+      </w:r>
+      <w:r>
+        <w:rPr>
+          <w:rFonts w:ascii="Cambria Math" w:eastAsia="宋体" w:hAnsi="Cambria Math" w:cs="Times New Roman" w:hint="eastAsia"/>
+        </w:rPr>
+        <w:t>（</w:t>
+      </w:r>
+      <w:r>
+        <w:rPr>
+          <w:rFonts w:ascii="Cambria Math" w:eastAsia="宋体" w:hAnsi="Cambria Math" w:cs="Times New Roman" w:hint="eastAsia"/>
+        </w:rPr>
+        <w:t>1</w:t>
+      </w:r>
+      <w:r>
+        <w:rPr>
+          <w:rFonts w:ascii="Cambria Math" w:eastAsia="宋体" w:hAnsi="Cambria Math" w:cs="Times New Roman"/>
+        </w:rPr>
+        <w:t>）</w:t>
+      </w:r>
+      <w:r>
+        <w:rPr>
+          <w:rFonts w:ascii="Cambria Math" w:eastAsia="宋体" w:hAnsi="Cambria Math" w:cs="Times New Roman" w:hint="eastAsia"/>
+        </w:rPr>
+        <w:t>合并</w:t>
+      </w:r>
+      <w:r>
+        <w:rPr>
+          <w:rFonts w:ascii="Cambria Math" w:eastAsia="宋体" w:hAnsi="Cambria Math" w:cs="Times New Roman"/>
+        </w:rPr>
+        <w:t>两个左偏树；（</w:t>
+      </w:r>
+      <w:r>
+        <w:rPr>
+          <w:rFonts w:ascii="Cambria Math" w:eastAsia="宋体" w:hAnsi="Cambria Math" w:cs="Times New Roman" w:hint="eastAsia"/>
+        </w:rPr>
+        <w:t>2</w:t>
+      </w:r>
+      <w:r>
+        <w:rPr>
+          <w:rFonts w:ascii="Cambria Math" w:eastAsia="宋体" w:hAnsi="Cambria Math" w:cs="Times New Roman"/>
+        </w:rPr>
+        <w:t>）</w:t>
+      </w:r>
+      <w:r>
+        <w:rPr>
+          <w:rFonts w:ascii="Cambria Math" w:eastAsia="宋体" w:hAnsi="Cambria Math" w:cs="Times New Roman" w:hint="eastAsia"/>
+        </w:rPr>
+        <w:t>在</w:t>
+      </w:r>
+      <w:r>
+        <w:rPr>
+          <w:rFonts w:ascii="Cambria Math" w:eastAsia="宋体" w:hAnsi="Cambria Math" w:cs="Times New Roman"/>
+        </w:rPr>
+        <w:t>左偏树上</w:t>
+      </w:r>
+      <w:r>
+        <w:rPr>
+          <w:rFonts w:ascii="Cambria Math" w:eastAsia="宋体" w:hAnsi="Cambria Math" w:cs="Times New Roman" w:hint="eastAsia"/>
+        </w:rPr>
+        <w:t>插入</w:t>
+      </w:r>
+      <w:r>
+        <w:rPr>
+          <w:rFonts w:ascii="Cambria Math" w:eastAsia="宋体" w:hAnsi="Cambria Math" w:cs="Times New Roman"/>
+        </w:rPr>
+        <w:t>新节点</w:t>
+      </w:r>
+      <w:r>
+        <w:rPr>
+          <w:rFonts w:ascii="Cambria Math" w:eastAsia="宋体" w:hAnsi="Cambria Math" w:cs="Times New Roman" w:hint="eastAsia"/>
+        </w:rPr>
+        <w:t>；</w:t>
+      </w:r>
+      <w:r>
+        <w:rPr>
+          <w:rFonts w:ascii="Cambria Math" w:eastAsia="宋体" w:hAnsi="Cambria Math" w:cs="Times New Roman"/>
+        </w:rPr>
+        <w:t>（</w:t>
+      </w:r>
+      <w:r>
+        <w:rPr>
+          <w:rFonts w:ascii="Cambria Math" w:eastAsia="宋体" w:hAnsi="Cambria Math" w:cs="Times New Roman" w:hint="eastAsia"/>
+        </w:rPr>
+        <w:t>3</w:t>
+      </w:r>
+      <w:r>
+        <w:rPr>
+          <w:rFonts w:ascii="Cambria Math" w:eastAsia="宋体" w:hAnsi="Cambria Math" w:cs="Times New Roman"/>
+        </w:rPr>
+        <w:t>）</w:t>
+      </w:r>
+      <w:r>
+        <w:rPr>
+          <w:rFonts w:ascii="Cambria Math" w:eastAsia="宋体" w:hAnsi="Cambria Math" w:cs="Times New Roman" w:hint="eastAsia"/>
+        </w:rPr>
+        <w:t>查找</w:t>
+      </w:r>
+      <w:r>
+        <w:rPr>
+          <w:rFonts w:ascii="Cambria Math" w:eastAsia="宋体" w:hAnsi="Cambria Math" w:cs="Times New Roman"/>
+        </w:rPr>
+        <w:t>最</w:t>
+      </w:r>
+      <w:r>
+        <w:rPr>
+          <w:rFonts w:ascii="Cambria Math" w:eastAsia="宋体" w:hAnsi="Cambria Math" w:cs="Times New Roman" w:hint="eastAsia"/>
+        </w:rPr>
+        <w:t>小</w:t>
+      </w:r>
+      <w:r>
+        <w:rPr>
+          <w:rFonts w:ascii="Cambria Math" w:eastAsia="宋体" w:hAnsi="Cambria Math" w:cs="Times New Roman"/>
+        </w:rPr>
+        <w:t>值</w:t>
+      </w:r>
+      <w:r>
+        <w:rPr>
+          <w:rFonts w:ascii="Cambria Math" w:eastAsia="宋体" w:hAnsi="Cambria Math" w:cs="Times New Roman" w:hint="eastAsia"/>
+        </w:rPr>
+        <w:t>（左偏树</w:t>
+      </w:r>
+      <w:r>
+        <w:rPr>
+          <w:rFonts w:ascii="Cambria Math" w:eastAsia="宋体" w:hAnsi="Cambria Math" w:cs="Times New Roman"/>
+        </w:rPr>
+        <w:t>中根节点</w:t>
+      </w:r>
+      <w:r>
+        <w:rPr>
+          <w:rFonts w:ascii="Cambria Math" w:eastAsia="宋体" w:hAnsi="Cambria Math" w:cs="Times New Roman" w:hint="eastAsia"/>
+        </w:rPr>
+        <w:t>即为</w:t>
+      </w:r>
+      <w:r>
+        <w:rPr>
+          <w:rFonts w:ascii="Cambria Math" w:eastAsia="宋体" w:hAnsi="Cambria Math" w:cs="Times New Roman"/>
+        </w:rPr>
+        <w:t>最小值</w:t>
+      </w:r>
+      <w:r>
+        <w:rPr>
+          <w:rFonts w:ascii="Cambria Math" w:eastAsia="宋体" w:hAnsi="Cambria Math" w:cs="Times New Roman"/>
+        </w:rPr>
+        <w:t>）</w:t>
+      </w:r>
+      <w:r>
+        <w:rPr>
+          <w:rFonts w:ascii="Cambria Math" w:eastAsia="宋体" w:hAnsi="Cambria Math" w:cs="Times New Roman"/>
+        </w:rPr>
+        <w:t>；</w:t>
+      </w:r>
+      <w:r>
+        <w:rPr>
+          <w:rFonts w:ascii="Cambria Math" w:eastAsia="宋体" w:hAnsi="Cambria Math" w:cs="Times New Roman" w:hint="eastAsia"/>
+        </w:rPr>
+        <w:t>（</w:t>
+      </w:r>
+      <w:r>
+        <w:rPr>
+          <w:rFonts w:ascii="Cambria Math" w:eastAsia="宋体" w:hAnsi="Cambria Math" w:cs="Times New Roman" w:hint="eastAsia"/>
+        </w:rPr>
+        <w:t>4</w:t>
+      </w:r>
+      <w:r>
+        <w:rPr>
+          <w:rFonts w:ascii="Cambria Math" w:eastAsia="宋体" w:hAnsi="Cambria Math" w:cs="Times New Roman"/>
+        </w:rPr>
+        <w:t>）</w:t>
+      </w:r>
+      <w:r>
+        <w:rPr>
+          <w:rFonts w:ascii="Cambria Math" w:eastAsia="宋体" w:hAnsi="Cambria Math" w:cs="Times New Roman" w:hint="eastAsia"/>
+        </w:rPr>
+        <w:t>删除</w:t>
+      </w:r>
+      <w:r>
+        <w:rPr>
+          <w:rFonts w:ascii="Cambria Math" w:eastAsia="宋体" w:hAnsi="Cambria Math" w:cs="Times New Roman"/>
+        </w:rPr>
+        <w:t>最小值（</w:t>
+      </w:r>
+      <w:r>
+        <w:rPr>
+          <w:rFonts w:ascii="Cambria Math" w:eastAsia="宋体" w:hAnsi="Cambria Math" w:cs="Times New Roman" w:hint="eastAsia"/>
+        </w:rPr>
+        <w:t>根节点</w:t>
+      </w:r>
+      <w:r>
+        <w:rPr>
+          <w:rFonts w:ascii="Cambria Math" w:eastAsia="宋体" w:hAnsi="Cambria Math" w:cs="Times New Roman"/>
+        </w:rPr>
+        <w:t>）</w:t>
+      </w:r>
+      <w:r>
+        <w:rPr>
+          <w:rFonts w:ascii="Cambria Math" w:eastAsia="宋体" w:hAnsi="Cambria Math" w:cs="Times New Roman" w:hint="eastAsia"/>
+        </w:rPr>
+        <w:t>。</w:t>
+      </w:r>
+    </w:p>
+    <w:p>
+      <w:pPr>
+        <w:ind w:firstLine="420"/>
+        <w:rPr>
+          <w:rFonts w:ascii="Cambria Math" w:eastAsia="宋体" w:hAnsi="Cambria Math" w:cs="Times New Roman" w:hint="eastAsia"/>
+        </w:rPr>
+      </w:pPr>
+      <w:r>
+        <w:rPr>
+          <w:rFonts w:ascii="Cambria Math" w:eastAsia="宋体" w:hAnsi="Cambria Math" w:cs="Times New Roman" w:hint="eastAsia"/>
+        </w:rPr>
+        <w:t>这些操作</w:t>
+      </w:r>
+      <w:r>
+        <w:rPr>
+          <w:rFonts w:ascii="Cambria Math" w:eastAsia="宋体" w:hAnsi="Cambria Math" w:cs="Times New Roman"/>
+        </w:rPr>
+        <w:t>都</w:t>
+      </w:r>
+      <w:r>
+        <w:rPr>
+          <w:rFonts w:ascii="Cambria Math" w:eastAsia="宋体" w:hAnsi="Cambria Math" w:cs="Times New Roman" w:hint="eastAsia"/>
+        </w:rPr>
+        <w:t>依靠左偏树</w:t>
+      </w:r>
+      <w:r>
+        <w:rPr>
+          <w:rFonts w:ascii="Cambria Math" w:eastAsia="宋体" w:hAnsi="Cambria Math" w:cs="Times New Roman"/>
+        </w:rPr>
+        <w:t>的合并操作</w:t>
+      </w:r>
+      <w:r>
+        <w:rPr>
+          <w:rFonts w:ascii="Cambria Math" w:eastAsia="宋体" w:hAnsi="Cambria Math" w:cs="Times New Roman" w:hint="eastAsia"/>
+        </w:rPr>
+        <w:t>，因此</w:t>
+      </w:r>
+      <w:r>
+        <w:rPr>
+          <w:rFonts w:ascii="Cambria Math" w:eastAsia="宋体" w:hAnsi="Cambria Math" w:cs="Times New Roman"/>
+        </w:rPr>
+        <w:t>合并操作是左偏树的核心操作。</w:t>
+      </w:r>
+      <w:bookmarkStart w:id="0" w:name="_GoBack"/>
+      <w:bookmarkEnd w:id="0"/>
+    </w:p>
+    <w:p>
+      <w:pPr>
+        <w:ind w:firstLine="420"/>
+        <w:rPr>
+          <w:rFonts w:ascii="Cambria Math" w:eastAsia="宋体" w:hAnsi="Cambria Math" w:cs="Times New Roman"/>
+        </w:rPr>
+      </w:pPr>
       <w:r>
         <w:rPr>
           <w:rFonts w:ascii="Cambria Math" w:eastAsia="宋体" w:hAnsi="Cambria Math" w:cs="Times New Roman" w:hint="eastAsia"/>
@@ -714,7 +1084,7 @@
           <v:shape id="_x0000_i1025" type="#_x0000_t75" style="width:248pt;height:188.5pt" o:ole="">
             <v:imagedata r:id="rId7" o:title=""/>
           </v:shape>
-          <o:OLEObject Type="Embed" ProgID="Visio.Drawing.15" ShapeID="_x0000_i1025" DrawAspect="Content" ObjectID="_1539898029" r:id="rId8"/>
+          <o:OLEObject Type="Embed" ProgID="Visio.Drawing.15" ShapeID="_x0000_i1025" DrawAspect="Content" ObjectID="_1539979215" r:id="rId8"/>
         </w:object>
       </w:r>
     </w:p>
@@ -1620,7 +1990,7 @@
       <w:pPr>
         <w:ind w:firstLine="420"/>
         <w:rPr>
-          <w:rFonts w:ascii="Cambria Math" w:eastAsia="宋体" w:hAnsi="Cambria Math" w:cs="Times New Roman" w:hint="eastAsia"/>
+          <w:rFonts w:ascii="Cambria Math" w:eastAsia="宋体" w:hAnsi="Cambria Math" w:cs="Times New Roman"/>
         </w:rPr>
       </w:pPr>
       <w:r>
@@ -1658,18 +2028,158 @@
           <w:rPr>
             <w:rFonts w:ascii="Cambria Math" w:eastAsia="宋体" w:hAnsi="Cambria Math" w:cs="Times New Roman"/>
           </w:rPr>
-          <m:t>0, n</m:t>
-        </m:r>
+          <m:t>0, n-1</m:t>
+        </m:r>
+        <m:r>
+          <w:rPr>
+            <w:rFonts w:ascii="Cambria Math" w:eastAsia="宋体" w:hAnsi="Cambria Math" w:cs="Times New Roman" w:hint="eastAsia"/>
+          </w:rPr>
+          <m:t>]</m:t>
+        </m:r>
+      </m:oMath>
+      <w:r>
+        <w:rPr>
+          <w:rFonts w:ascii="Cambria Math" w:eastAsia="宋体" w:hAnsi="Cambria Math" w:cs="Times New Roman" w:hint="eastAsia"/>
+        </w:rPr>
+        <w:t>，</w:t>
+      </w:r>
+      <w:r>
+        <w:rPr>
+          <w:rFonts w:ascii="Cambria Math" w:eastAsia="宋体" w:hAnsi="Cambria Math" w:cs="Times New Roman" w:hint="eastAsia"/>
+        </w:rPr>
+        <w:t>为了</w:t>
+      </w:r>
+      <w:r>
+        <w:rPr>
+          <w:rFonts w:ascii="Cambria Math" w:eastAsia="宋体" w:hAnsi="Cambria Math" w:cs="Times New Roman"/>
+        </w:rPr>
+        <w:t>方便我们通过数组</w:t>
+      </w:r>
+      <w:r>
+        <w:rPr>
+          <w:rFonts w:ascii="Cambria Math" w:eastAsia="宋体" w:hAnsi="Cambria Math" w:cs="Times New Roman" w:hint="eastAsia"/>
+        </w:rPr>
+        <w:t>t</w:t>
+      </w:r>
+      <w:r>
+        <w:rPr>
+          <w:rFonts w:ascii="Cambria Math" w:eastAsia="宋体" w:hAnsi="Cambria Math" w:cs="Times New Roman"/>
+        </w:rPr>
+        <w:t>来表示二叉树，</w:t>
+      </w:r>
+      <w:r>
+        <w:rPr>
+          <w:rFonts w:ascii="Cambria Math" w:eastAsia="宋体" w:hAnsi="Cambria Math" w:cs="Times New Roman" w:hint="eastAsia"/>
+        </w:rPr>
+        <w:t>下标</w:t>
+      </w:r>
+      <w:r>
+        <w:rPr>
+          <w:rFonts w:ascii="Cambria Math" w:eastAsia="宋体" w:hAnsi="Cambria Math" w:cs="Times New Roman"/>
+        </w:rPr>
+        <w:t>为</w:t>
+      </w:r>
+      <m:oMath>
         <m:r>
           <w:rPr>
             <w:rFonts w:ascii="Cambria Math" w:eastAsia="宋体" w:hAnsi="Cambria Math" w:cs="Times New Roman"/>
           </w:rPr>
-          <m:t>-1</m:t>
-        </m:r>
+          <m:t>i</m:t>
+        </m:r>
+      </m:oMath>
+      <w:r>
+        <w:rPr>
+          <w:rFonts w:ascii="Cambria Math" w:eastAsia="宋体" w:hAnsi="Cambria Math" w:cs="Times New Roman" w:hint="eastAsia"/>
+        </w:rPr>
+        <w:t>的</w:t>
+      </w:r>
+      <w:r>
+        <w:rPr>
+          <w:rFonts w:ascii="Cambria Math" w:eastAsia="宋体" w:hAnsi="Cambria Math" w:cs="Times New Roman"/>
+        </w:rPr>
+        <w:t>左孩子节点</w:t>
+      </w:r>
+      <w:r>
+        <w:rPr>
+          <w:rFonts w:ascii="Cambria Math" w:eastAsia="宋体" w:hAnsi="Cambria Math" w:cs="Times New Roman" w:hint="eastAsia"/>
+        </w:rPr>
+        <w:t>下标</w:t>
+      </w:r>
+      <w:r>
+        <w:rPr>
+          <w:rFonts w:ascii="Cambria Math" w:eastAsia="宋体" w:hAnsi="Cambria Math" w:cs="Times New Roman"/>
+        </w:rPr>
+        <w:t>为</w:t>
+      </w:r>
+      <m:oMath>
+        <m:r>
+          <w:rPr>
+            <w:rFonts w:ascii="Cambria Math" w:eastAsia="宋体" w:hAnsi="Cambria Math" w:cs="Times New Roman"/>
+          </w:rPr>
+          <m:t>2i+1</m:t>
+        </m:r>
+      </m:oMath>
+      <w:r>
+        <w:rPr>
+          <w:rFonts w:ascii="Cambria Math" w:eastAsia="宋体" w:hAnsi="Cambria Math" w:cs="Times New Roman" w:hint="eastAsia"/>
+        </w:rPr>
+        <w:t>，</w:t>
+      </w:r>
+      <w:r>
+        <w:rPr>
+          <w:rFonts w:ascii="Cambria Math" w:eastAsia="宋体" w:hAnsi="Cambria Math" w:cs="Times New Roman"/>
+        </w:rPr>
+        <w:t>右孩子节点</w:t>
+      </w:r>
+      <w:r>
+        <w:rPr>
+          <w:rFonts w:ascii="Cambria Math" w:eastAsia="宋体" w:hAnsi="Cambria Math" w:cs="Times New Roman" w:hint="eastAsia"/>
+        </w:rPr>
+        <w:t>下标</w:t>
+      </w:r>
+      <w:r>
+        <w:rPr>
+          <w:rFonts w:ascii="Cambria Math" w:eastAsia="宋体" w:hAnsi="Cambria Math" w:cs="Times New Roman"/>
+        </w:rPr>
+        <w:t>为</w:t>
+      </w:r>
+      <m:oMath>
+        <m:r>
+          <w:rPr>
+            <w:rFonts w:ascii="Cambria Math" w:eastAsia="宋体" w:hAnsi="Cambria Math" w:cs="Times New Roman"/>
+          </w:rPr>
+          <m:t>2i+2</m:t>
+        </m:r>
+      </m:oMath>
+      <w:r>
+        <w:rPr>
+          <w:rFonts w:ascii="Cambria Math" w:eastAsia="宋体" w:hAnsi="Cambria Math" w:cs="Times New Roman" w:hint="eastAsia"/>
+        </w:rPr>
+        <w:t>。</w:t>
+      </w:r>
+      <w:r>
+        <w:rPr>
+          <w:rFonts w:ascii="Cambria Math" w:eastAsia="宋体" w:hAnsi="Cambria Math" w:cs="Times New Roman"/>
+        </w:rPr>
+        <w:t>则</w:t>
+      </w:r>
+      <m:oMath>
         <m:r>
           <w:rPr>
             <w:rFonts w:ascii="Cambria Math" w:eastAsia="宋体" w:hAnsi="Cambria Math" w:cs="Times New Roman" w:hint="eastAsia"/>
           </w:rPr>
+          <m:t>t[</m:t>
+        </m:r>
+        <m:r>
+          <w:rPr>
+            <w:rFonts w:ascii="Cambria Math" w:eastAsia="宋体" w:hAnsi="Cambria Math" w:cs="Times New Roman"/>
+          </w:rPr>
+          <m:t>0</m:t>
+        </m:r>
+        <m:r>
+          <w:rPr>
+            <w:rFonts w:ascii="Cambria Math" w:eastAsia="宋体" w:hAnsi="Cambria Math" w:cs="Times New Roman" w:hint="eastAsia"/>
+          </w:rPr>
           <m:t>]</m:t>
         </m:r>
       </m:oMath>
@@ -1677,214 +2187,51 @@
         <w:rPr>
           <w:rFonts w:ascii="Cambria Math" w:eastAsia="宋体" w:hAnsi="Cambria Math" w:cs="Times New Roman" w:hint="eastAsia"/>
         </w:rPr>
-        <w:t>，</w:t>
-      </w:r>
-      <w:r>
-        <w:rPr>
-          <w:rFonts w:ascii="Cambria Math" w:eastAsia="宋体" w:hAnsi="Cambria Math" w:cs="Times New Roman" w:hint="eastAsia"/>
-        </w:rPr>
-        <w:t>为了</w:t>
-      </w:r>
-      <w:r>
-        <w:rPr>
-          <w:rFonts w:ascii="Cambria Math" w:eastAsia="宋体" w:hAnsi="Cambria Math" w:cs="Times New Roman"/>
-        </w:rPr>
-        <w:t>方便我们通过数组</w:t>
-      </w:r>
-      <w:r>
-        <w:rPr>
-          <w:rFonts w:ascii="Cambria Math" w:eastAsia="宋体" w:hAnsi="Cambria Math" w:cs="Times New Roman" w:hint="eastAsia"/>
-        </w:rPr>
-        <w:t>t</w:t>
-      </w:r>
-      <w:r>
-        <w:rPr>
-          <w:rFonts w:ascii="Cambria Math" w:eastAsia="宋体" w:hAnsi="Cambria Math" w:cs="Times New Roman"/>
-        </w:rPr>
-        <w:t>来表示二叉树，</w:t>
-      </w:r>
-      <w:r>
-        <w:rPr>
-          <w:rFonts w:ascii="Cambria Math" w:eastAsia="宋体" w:hAnsi="Cambria Math" w:cs="Times New Roman" w:hint="eastAsia"/>
-        </w:rPr>
-        <w:t>下标</w:t>
-      </w:r>
-      <w:r>
-        <w:rPr>
-          <w:rFonts w:ascii="Cambria Math" w:eastAsia="宋体" w:hAnsi="Cambria Math" w:cs="Times New Roman"/>
-        </w:rPr>
         <w:t>为</w:t>
       </w:r>
+      <w:r>
+        <w:rPr>
+          <w:rFonts w:ascii="Cambria Math" w:eastAsia="宋体" w:hAnsi="Cambria Math" w:cs="Times New Roman"/>
+        </w:rPr>
+        <w:t>二叉树的根节点，</w:t>
+      </w:r>
+      <w:r>
+        <w:rPr>
+          <w:rFonts w:ascii="Cambria Math" w:eastAsia="宋体" w:hAnsi="Cambria Math" w:cs="Times New Roman" w:hint="eastAsia"/>
+        </w:rPr>
+        <w:t>代表</w:t>
+      </w:r>
+      <w:r>
+        <w:rPr>
+          <w:rFonts w:ascii="Cambria Math" w:eastAsia="宋体" w:hAnsi="Cambria Math" w:cs="Times New Roman"/>
+        </w:rPr>
+        <w:t>数组</w:t>
+      </w:r>
+      <w:r>
+        <w:rPr>
+          <w:rFonts w:ascii="Cambria Math" w:eastAsia="宋体" w:hAnsi="Cambria Math" w:cs="Times New Roman"/>
+        </w:rPr>
+        <w:t>s</w:t>
+      </w:r>
+      <w:r>
+        <w:rPr>
+          <w:rFonts w:ascii="Cambria Math" w:eastAsia="宋体" w:hAnsi="Cambria Math" w:cs="Times New Roman" w:hint="eastAsia"/>
+        </w:rPr>
+        <w:t>中</w:t>
+      </w:r>
       <m:oMath>
         <m:r>
           <w:rPr>
+            <w:rFonts w:ascii="Cambria Math" w:eastAsia="宋体" w:hAnsi="Cambria Math" w:cs="Times New Roman" w:hint="eastAsia"/>
+          </w:rPr>
+          <w:lastRenderedPageBreak/>
+          <m:t>[</m:t>
+        </m:r>
+        <m:r>
+          <w:rPr>
             <w:rFonts w:ascii="Cambria Math" w:eastAsia="宋体" w:hAnsi="Cambria Math" w:cs="Times New Roman"/>
           </w:rPr>
-          <m:t>i</m:t>
-        </m:r>
-      </m:oMath>
-      <w:r>
-        <w:rPr>
-          <w:rFonts w:ascii="Cambria Math" w:eastAsia="宋体" w:hAnsi="Cambria Math" w:cs="Times New Roman" w:hint="eastAsia"/>
-        </w:rPr>
-        <w:t>的</w:t>
-      </w:r>
-      <w:r>
-        <w:rPr>
-          <w:rFonts w:ascii="Cambria Math" w:eastAsia="宋体" w:hAnsi="Cambria Math" w:cs="Times New Roman"/>
-        </w:rPr>
-        <w:t>左孩子节点</w:t>
-      </w:r>
-      <w:r>
-        <w:rPr>
-          <w:rFonts w:ascii="Cambria Math" w:eastAsia="宋体" w:hAnsi="Cambria Math" w:cs="Times New Roman" w:hint="eastAsia"/>
-        </w:rPr>
-        <w:t>下标</w:t>
-      </w:r>
-      <w:r>
-        <w:rPr>
-          <w:rFonts w:ascii="Cambria Math" w:eastAsia="宋体" w:hAnsi="Cambria Math" w:cs="Times New Roman"/>
-        </w:rPr>
-        <w:t>为</w:t>
-      </w:r>
-      <m:oMath>
-        <m:r>
-          <w:rPr>
-            <w:rFonts w:ascii="Cambria Math" w:eastAsia="宋体" w:hAnsi="Cambria Math" w:cs="Times New Roman"/>
-          </w:rPr>
-          <m:t>2i</m:t>
-        </m:r>
-        <m:r>
-          <w:rPr>
-            <w:rFonts w:ascii="Cambria Math" w:eastAsia="宋体" w:hAnsi="Cambria Math" w:cs="Times New Roman"/>
-          </w:rPr>
-          <m:t>+1</m:t>
-        </m:r>
-      </m:oMath>
-      <w:r>
-        <w:rPr>
-          <w:rFonts w:ascii="Cambria Math" w:eastAsia="宋体" w:hAnsi="Cambria Math" w:cs="Times New Roman" w:hint="eastAsia"/>
-        </w:rPr>
-        <w:t>，</w:t>
-      </w:r>
-      <w:r>
-        <w:rPr>
-          <w:rFonts w:ascii="Cambria Math" w:eastAsia="宋体" w:hAnsi="Cambria Math" w:cs="Times New Roman"/>
-        </w:rPr>
-        <w:t>右孩子节点</w:t>
-      </w:r>
-      <w:r>
-        <w:rPr>
-          <w:rFonts w:ascii="Cambria Math" w:eastAsia="宋体" w:hAnsi="Cambria Math" w:cs="Times New Roman" w:hint="eastAsia"/>
-        </w:rPr>
-        <w:t>下标</w:t>
-      </w:r>
-      <w:r>
-        <w:rPr>
-          <w:rFonts w:ascii="Cambria Math" w:eastAsia="宋体" w:hAnsi="Cambria Math" w:cs="Times New Roman"/>
-        </w:rPr>
-        <w:t>为</w:t>
-      </w:r>
-      <m:oMath>
-        <m:r>
-          <w:rPr>
-            <w:rFonts w:ascii="Cambria Math" w:eastAsia="宋体" w:hAnsi="Cambria Math" w:cs="Times New Roman"/>
-          </w:rPr>
-          <m:t>2i</m:t>
-        </m:r>
-        <m:r>
-          <w:rPr>
-            <w:rFonts w:ascii="Cambria Math" w:eastAsia="宋体" w:hAnsi="Cambria Math" w:cs="Times New Roman"/>
-          </w:rPr>
-          <m:t>+2</m:t>
-        </m:r>
-      </m:oMath>
-      <w:r>
-        <w:rPr>
-          <w:rFonts w:ascii="Cambria Math" w:eastAsia="宋体" w:hAnsi="Cambria Math" w:cs="Times New Roman" w:hint="eastAsia"/>
-        </w:rPr>
-        <w:t>。</w:t>
-      </w:r>
-      <w:r>
-        <w:rPr>
-          <w:rFonts w:ascii="Cambria Math" w:eastAsia="宋体" w:hAnsi="Cambria Math" w:cs="Times New Roman"/>
-        </w:rPr>
-        <w:t>则</w:t>
-      </w:r>
-      <m:oMath>
-        <m:r>
-          <w:rPr>
-            <w:rFonts w:ascii="Cambria Math" w:eastAsia="宋体" w:hAnsi="Cambria Math" w:cs="Times New Roman" w:hint="eastAsia"/>
-          </w:rPr>
-          <m:t>t[</m:t>
-        </m:r>
-        <m:r>
-          <w:rPr>
-            <w:rFonts w:ascii="Cambria Math" w:eastAsia="宋体" w:hAnsi="Cambria Math" w:cs="Times New Roman"/>
-          </w:rPr>
-          <m:t>0</m:t>
-        </m:r>
-        <m:r>
-          <w:rPr>
-            <w:rFonts w:ascii="Cambria Math" w:eastAsia="宋体" w:hAnsi="Cambria Math" w:cs="Times New Roman" w:hint="eastAsia"/>
-          </w:rPr>
-          <m:t>]</m:t>
-        </m:r>
-      </m:oMath>
-      <w:r>
-        <w:rPr>
-          <w:rFonts w:ascii="Cambria Math" w:eastAsia="宋体" w:hAnsi="Cambria Math" w:cs="Times New Roman" w:hint="eastAsia"/>
-        </w:rPr>
-        <w:t>为</w:t>
-      </w:r>
-      <w:r>
-        <w:rPr>
-          <w:rFonts w:ascii="Cambria Math" w:eastAsia="宋体" w:hAnsi="Cambria Math" w:cs="Times New Roman"/>
-        </w:rPr>
-        <w:t>二叉树的根节点，</w:t>
-      </w:r>
-      <w:r>
-        <w:rPr>
-          <w:rFonts w:ascii="Cambria Math" w:eastAsia="宋体" w:hAnsi="Cambria Math" w:cs="Times New Roman" w:hint="eastAsia"/>
-        </w:rPr>
-        <w:t>代表</w:t>
-      </w:r>
-      <w:r>
-        <w:rPr>
-          <w:rFonts w:ascii="Cambria Math" w:eastAsia="宋体" w:hAnsi="Cambria Math" w:cs="Times New Roman"/>
-        </w:rPr>
-        <w:t>数组</w:t>
-      </w:r>
-      <w:r>
-        <w:rPr>
-          <w:rFonts w:ascii="Cambria Math" w:eastAsia="宋体" w:hAnsi="Cambria Math" w:cs="Times New Roman"/>
-        </w:rPr>
-        <w:t>s</w:t>
-      </w:r>
-      <w:r>
-        <w:rPr>
-          <w:rFonts w:ascii="Cambria Math" w:eastAsia="宋体" w:hAnsi="Cambria Math" w:cs="Times New Roman" w:hint="eastAsia"/>
-        </w:rPr>
-        <w:t>中</w:t>
-      </w:r>
-      <m:oMath>
-        <m:r>
-          <w:rPr>
-            <w:rFonts w:ascii="Cambria Math" w:eastAsia="宋体" w:hAnsi="Cambria Math" w:cs="Times New Roman" w:hint="eastAsia"/>
-          </w:rPr>
-          <m:t>[</m:t>
-        </m:r>
-        <m:r>
-          <w:rPr>
-            <w:rFonts w:ascii="Cambria Math" w:eastAsia="宋体" w:hAnsi="Cambria Math" w:cs="Times New Roman"/>
-          </w:rPr>
-          <m:t>0, n</m:t>
-        </m:r>
-        <m:r>
-          <w:rPr>
-            <w:rFonts w:ascii="Cambria Math" w:eastAsia="宋体" w:hAnsi="Cambria Math" w:cs="Times New Roman"/>
-          </w:rPr>
-          <m:t>-1</m:t>
+          <m:t>0, n-1</m:t>
         </m:r>
         <m:r>
           <w:rPr>
@@ -2070,8 +2417,6 @@
           </w:rPr>
           <m:t>s[</m:t>
         </m:r>
-        <w:bookmarkStart w:id="0" w:name="_GoBack"/>
-        <w:bookmarkEnd w:id="0"/>
         <m:f>
           <m:fPr>
             <m:ctrlPr>

</xml_diff>

<commit_message>
rename Intro to Introduction
</commit_message>
<xml_diff>
--- a/Chapter-3-DataStructure/doc/LeftistTree.docx
+++ b/Chapter-3-DataStructure/doc/LeftistTree.docx
@@ -1248,7 +1248,7 @@
           <v:shape id="_x0000_i1025" type="#_x0000_t75" style="width:299.65pt;height:241.5pt" o:ole="">
             <v:imagedata r:id="rId7" o:title=""/>
           </v:shape>
-          <o:OLEObject Type="Embed" ProgID="Visio.Drawing.15" ShapeID="_x0000_i1025" DrawAspect="Content" ObjectID="_1541266556" r:id="rId8"/>
+          <o:OLEObject Type="Embed" ProgID="Visio.Drawing.15" ShapeID="_x0000_i1025" DrawAspect="Content" ObjectID="_1541274762" r:id="rId8"/>
         </w:object>
       </w:r>
     </w:p>
@@ -1352,7 +1352,7 @@
           <v:shape id="_x0000_i1026" type="#_x0000_t75" style="width:300.05pt;height:200.8pt" o:ole="">
             <v:imagedata r:id="rId9" o:title=""/>
           </v:shape>
-          <o:OLEObject Type="Embed" ProgID="Visio.Drawing.15" ShapeID="_x0000_i1026" DrawAspect="Content" ObjectID="_1541266557" r:id="rId10"/>
+          <o:OLEObject Type="Embed" ProgID="Visio.Drawing.15" ShapeID="_x0000_i1026" DrawAspect="Content" ObjectID="_1541274763" r:id="rId10"/>
         </w:object>
       </w:r>
     </w:p>
@@ -1628,10 +1628,10 @@
       </w:pPr>
       <w:r>
         <w:object w:dxaOrig="10230" w:dyaOrig="8175">
-          <v:shape id="_x0000_i1033" type="#_x0000_t75" style="width:322.9pt;height:258.95pt" o:ole="">
+          <v:shape id="_x0000_i1027" type="#_x0000_t75" style="width:322.9pt;height:258.95pt" o:ole="">
             <v:imagedata r:id="rId11" o:title=""/>
           </v:shape>
-          <o:OLEObject Type="Embed" ProgID="Visio.Drawing.15" ShapeID="_x0000_i1033" DrawAspect="Content" ObjectID="_1541266558" r:id="rId12"/>
+          <o:OLEObject Type="Embed" ProgID="Visio.Drawing.15" ShapeID="_x0000_i1027" DrawAspect="Content" ObjectID="_1541274764" r:id="rId12"/>
         </w:object>
       </w:r>
     </w:p>
@@ -1887,10 +1887,10 @@
       </w:pPr>
       <w:r>
         <w:object w:dxaOrig="10305" w:dyaOrig="8265">
-          <v:shape id="_x0000_i1038" type="#_x0000_t75" style="width:316.15pt;height:253.55pt" o:ole="">
+          <v:shape id="_x0000_i1028" type="#_x0000_t75" style="width:316.15pt;height:253.55pt" o:ole="">
             <v:imagedata r:id="rId13" o:title=""/>
           </v:shape>
-          <o:OLEObject Type="Embed" ProgID="Visio.Drawing.15" ShapeID="_x0000_i1038" DrawAspect="Content" ObjectID="_1541266559" r:id="rId14"/>
+          <o:OLEObject Type="Embed" ProgID="Visio.Drawing.15" ShapeID="_x0000_i1028" DrawAspect="Content" ObjectID="_1541274765" r:id="rId14"/>
         </w:object>
       </w:r>
     </w:p>
@@ -2139,10 +2139,10 @@
       </w:pPr>
       <w:r>
         <w:object w:dxaOrig="9765" w:dyaOrig="9825">
-          <v:shape id="_x0000_i1043" type="#_x0000_t75" style="width:291.6pt;height:294.7pt" o:ole="">
+          <v:shape id="_x0000_i1029" type="#_x0000_t75" style="width:291.6pt;height:294.7pt" o:ole="">
             <v:imagedata r:id="rId15" o:title=""/>
           </v:shape>
-          <o:OLEObject Type="Embed" ProgID="Visio.Drawing.15" ShapeID="_x0000_i1043" DrawAspect="Content" ObjectID="_1541266560" r:id="rId16"/>
+          <o:OLEObject Type="Embed" ProgID="Visio.Drawing.15" ShapeID="_x0000_i1029" DrawAspect="Content" ObjectID="_1541274766" r:id="rId16"/>
         </w:object>
       </w:r>
     </w:p>
@@ -2412,10 +2412,10 @@
       </w:pPr>
       <w:r>
         <w:object w:dxaOrig="9510" w:dyaOrig="9825">
-          <v:shape id="_x0000_i1048" type="#_x0000_t75" style="width:283.1pt;height:293.35pt" o:ole="">
+          <v:shape id="_x0000_i1030" type="#_x0000_t75" style="width:283.1pt;height:293.35pt" o:ole="">
             <v:imagedata r:id="rId17" o:title=""/>
           </v:shape>
-          <o:OLEObject Type="Embed" ProgID="Visio.Drawing.15" ShapeID="_x0000_i1048" DrawAspect="Content" ObjectID="_1541266561" r:id="rId18"/>
+          <o:OLEObject Type="Embed" ProgID="Visio.Drawing.15" ShapeID="_x0000_i1030" DrawAspect="Content" ObjectID="_1541274767" r:id="rId18"/>
         </w:object>
       </w:r>
     </w:p>
@@ -2636,10 +2636,10 @@
       </w:pPr>
       <w:r>
         <w:object w:dxaOrig="8745" w:dyaOrig="9825">
-          <v:shape id="_x0000_i1064" type="#_x0000_t75" style="width:260.25pt;height:292.45pt" o:ole="">
+          <v:shape id="_x0000_i1031" type="#_x0000_t75" style="width:260.25pt;height:292.45pt" o:ole="">
             <v:imagedata r:id="rId19" o:title=""/>
           </v:shape>
-          <o:OLEObject Type="Embed" ProgID="Visio.Drawing.15" ShapeID="_x0000_i1064" DrawAspect="Content" ObjectID="_1541266562" r:id="rId20"/>
+          <o:OLEObject Type="Embed" ProgID="Visio.Drawing.15" ShapeID="_x0000_i1031" DrawAspect="Content" ObjectID="_1541274768" r:id="rId20"/>
         </w:object>
       </w:r>
     </w:p>
@@ -2782,13 +2782,7 @@
           <w:rPr>
             <w:rFonts w:ascii="Cambria Math" w:eastAsia="宋体" w:hAnsi="Cambria Math" w:cs="Times New Roman"/>
           </w:rPr>
-          <m:t>.d&lt;</m:t>
-        </m:r>
-        <m:r>
-          <w:rPr>
-            <w:rFonts w:ascii="Cambria Math" w:eastAsia="宋体" w:hAnsi="Cambria Math" w:cs="Times New Roman"/>
-          </w:rPr>
-          <m:t>right_child</m:t>
+          <m:t>.d&lt;right_child</m:t>
         </m:r>
         <m:r>
           <w:rPr>
@@ -3264,43 +3258,7 @@
           <w:rPr>
             <w:rFonts w:ascii="Cambria Math" w:eastAsia="宋体" w:hAnsi="Cambria Math" w:cs="Times New Roman"/>
           </w:rPr>
-          <m:t>.</m:t>
-        </m:r>
-        <m:r>
-          <w:rPr>
-            <w:rFonts w:ascii="Cambria Math" w:eastAsia="宋体" w:hAnsi="Cambria Math" w:cs="Times New Roman"/>
-          </w:rPr>
-          <m:t>righ</m:t>
-        </m:r>
-        <m:r>
-          <w:rPr>
-            <w:rFonts w:ascii="Cambria Math" w:eastAsia="宋体" w:hAnsi="Cambria Math" w:cs="Times New Roman"/>
-          </w:rPr>
-          <m:t>t_child</m:t>
-        </m:r>
-        <m:r>
-          <w:rPr>
-            <w:rFonts w:ascii="Cambria Math" w:eastAsia="宋体" w:hAnsi="Cambria Math" w:cs="Times New Roman"/>
-          </w:rPr>
-          <m:t>.</m:t>
-        </m:r>
-        <m:r>
-          <w:rPr>
-            <w:rFonts w:ascii="Cambria Math" w:eastAsia="宋体" w:hAnsi="Cambria Math" w:cs="Times New Roman"/>
-          </w:rPr>
-          <m:t>d</m:t>
-        </m:r>
-        <m:r>
-          <w:rPr>
-            <w:rFonts w:ascii="Cambria Math" w:eastAsia="宋体" w:hAnsi="Cambria Math" w:cs="Times New Roman"/>
-          </w:rPr>
-          <m:t>+1</m:t>
-        </m:r>
-        <m:r>
-          <w:rPr>
-            <w:rFonts w:ascii="Cambria Math" w:eastAsia="宋体" w:hAnsi="Cambria Math" w:cs="Times New Roman"/>
-          </w:rPr>
-          <m:t>=</m:t>
+          <m:t>.right_child.d+1=</m:t>
         </m:r>
         <m:sSub>
           <m:sSubPr>
@@ -3351,10 +3309,10 @@
       </w:pPr>
       <w:r>
         <w:object w:dxaOrig="9450" w:dyaOrig="9825">
-          <v:shape id="_x0000_i1072" type="#_x0000_t75" style="width:292.45pt;height:304.55pt" o:ole="">
+          <v:shape id="_x0000_i1032" type="#_x0000_t75" style="width:292.45pt;height:304.55pt" o:ole="">
             <v:imagedata r:id="rId21" o:title=""/>
           </v:shape>
-          <o:OLEObject Type="Embed" ProgID="Visio.Drawing.15" ShapeID="_x0000_i1072" DrawAspect="Content" ObjectID="_1541266563" r:id="rId22"/>
+          <o:OLEObject Type="Embed" ProgID="Visio.Drawing.15" ShapeID="_x0000_i1032" DrawAspect="Content" ObjectID="_1541274769" r:id="rId22"/>
         </w:object>
       </w:r>
     </w:p>
@@ -3533,13 +3491,7 @@
           <w:rPr>
             <w:rFonts w:ascii="Cambria Math" w:eastAsia="宋体" w:hAnsi="Cambria Math" w:cs="Times New Roman"/>
           </w:rPr>
-          <m:t>.d=</m:t>
-        </m:r>
-        <m:r>
-          <w:rPr>
-            <w:rFonts w:ascii="Cambria Math" w:eastAsia="宋体" w:hAnsi="Cambria Math" w:cs="Times New Roman"/>
-          </w:rPr>
-          <m:t>0</m:t>
+          <m:t>.d=0</m:t>
         </m:r>
       </m:oMath>
       <w:r>
@@ -3623,31 +3575,7 @@
           <w:rPr>
             <w:rFonts w:ascii="Cambria Math" w:eastAsia="宋体" w:hAnsi="Cambria Math" w:cs="Times New Roman"/>
           </w:rPr>
-          <m:t>.</m:t>
-        </m:r>
-        <m:r>
-          <w:rPr>
-            <w:rFonts w:ascii="Cambria Math" w:eastAsia="宋体" w:hAnsi="Cambria Math" w:cs="Times New Roman"/>
-          </w:rPr>
-          <m:t>right_child.</m:t>
-        </m:r>
-        <m:r>
-          <w:rPr>
-            <w:rFonts w:ascii="Cambria Math" w:eastAsia="宋体" w:hAnsi="Cambria Math" w:cs="Times New Roman"/>
-          </w:rPr>
-          <m:t>d</m:t>
-        </m:r>
-        <m:r>
-          <w:rPr>
-            <w:rFonts w:ascii="Cambria Math" w:eastAsia="宋体" w:hAnsi="Cambria Math" w:cs="Times New Roman"/>
-          </w:rPr>
-          <m:t>+1</m:t>
-        </m:r>
-        <m:r>
-          <w:rPr>
-            <w:rFonts w:ascii="Cambria Math" w:eastAsia="宋体" w:hAnsi="Cambria Math" w:cs="Times New Roman"/>
-          </w:rPr>
-          <m:t>=</m:t>
+          <m:t>.right_child.d+1=</m:t>
         </m:r>
         <m:sSub>
           <m:sSubPr>
@@ -3679,25 +3607,7 @@
           <w:rPr>
             <w:rFonts w:ascii="Cambria Math" w:eastAsia="宋体" w:hAnsi="Cambria Math" w:cs="Times New Roman"/>
           </w:rPr>
-          <m:t>.d+1=</m:t>
-        </m:r>
-        <m:r>
-          <w:rPr>
-            <w:rFonts w:ascii="Cambria Math" w:eastAsia="宋体" w:hAnsi="Cambria Math" w:cs="Times New Roman"/>
-          </w:rPr>
-          <m:t>0</m:t>
-        </m:r>
-        <m:r>
-          <w:rPr>
-            <w:rFonts w:ascii="Cambria Math" w:eastAsia="宋体" w:hAnsi="Cambria Math" w:cs="Times New Roman"/>
-          </w:rPr>
-          <m:t>+1=</m:t>
-        </m:r>
-        <m:r>
-          <w:rPr>
-            <w:rFonts w:ascii="Cambria Math" w:eastAsia="宋体" w:hAnsi="Cambria Math" w:cs="Times New Roman"/>
-          </w:rPr>
-          <m:t>1</m:t>
+          <m:t>.d+1=0+1=1</m:t>
         </m:r>
       </m:oMath>
       <w:r>
@@ -3713,10 +3623,10 @@
       </w:pPr>
       <w:r>
         <w:object w:dxaOrig="9450" w:dyaOrig="9825">
-          <v:shape id="_x0000_i1078" type="#_x0000_t75" style="width:285.3pt;height:296.05pt" o:ole="">
+          <v:shape id="_x0000_i1033" type="#_x0000_t75" style="width:285.3pt;height:296.05pt" o:ole="">
             <v:imagedata r:id="rId23" o:title=""/>
           </v:shape>
-          <o:OLEObject Type="Embed" ProgID="Visio.Drawing.15" ShapeID="_x0000_i1078" DrawAspect="Content" ObjectID="_1541266564" r:id="rId24"/>
+          <o:OLEObject Type="Embed" ProgID="Visio.Drawing.15" ShapeID="_x0000_i1033" DrawAspect="Content" ObjectID="_1541274770" r:id="rId24"/>
         </w:object>
       </w:r>
     </w:p>
@@ -3785,13 +3695,7 @@
               <w:rPr>
                 <w:rFonts w:ascii="Cambria Math" w:eastAsia="宋体" w:hAnsi="Cambria Math" w:cs="Times New Roman"/>
               </w:rPr>
-              <m:t>1</m:t>
-            </m:r>
-            <m:r>
-              <w:rPr>
-                <w:rFonts w:ascii="Cambria Math" w:eastAsia="宋体" w:hAnsi="Cambria Math" w:cs="Times New Roman"/>
-              </w:rPr>
-              <m:t>2</m:t>
+              <m:t>12</m:t>
             </m:r>
           </m:sub>
         </m:sSub>
@@ -3837,19 +3741,7 @@
           <w:rPr>
             <w:rFonts w:ascii="Cambria Math" w:eastAsia="宋体" w:hAnsi="Cambria Math" w:cs="Times New Roman"/>
           </w:rPr>
-          <m:t>.d=</m:t>
-        </m:r>
-        <m:r>
-          <w:rPr>
-            <w:rFonts w:ascii="Cambria Math" w:eastAsia="宋体" w:hAnsi="Cambria Math" w:cs="Times New Roman"/>
-          </w:rPr>
-          <m:t>1</m:t>
-        </m:r>
-        <m:r>
-          <w:rPr>
-            <w:rFonts w:ascii="Cambria Math" w:eastAsia="宋体" w:hAnsi="Cambria Math" w:cs="Times New Roman"/>
-          </w:rPr>
-          <m:t>≥</m:t>
+          <m:t>.d=1≥</m:t>
         </m:r>
         <m:sSub>
           <m:sSubPr>
@@ -3919,13 +3811,7 @@
           <w:rPr>
             <w:rFonts w:ascii="Cambria Math" w:eastAsia="宋体" w:hAnsi="Cambria Math" w:cs="Times New Roman"/>
           </w:rPr>
-          <m:t>.d=</m:t>
-        </m:r>
-        <m:r>
-          <w:rPr>
-            <w:rFonts w:ascii="Cambria Math" w:eastAsia="宋体" w:hAnsi="Cambria Math" w:cs="Times New Roman"/>
-          </w:rPr>
-          <m:t>1</m:t>
+          <m:t>.d=1</m:t>
         </m:r>
       </m:oMath>
       <w:r>
@@ -3969,13 +3855,7 @@
               <w:rPr>
                 <w:rFonts w:ascii="Cambria Math" w:eastAsia="宋体" w:hAnsi="Cambria Math" w:cs="Times New Roman"/>
               </w:rPr>
-              <m:t>1</m:t>
-            </m:r>
-            <m:r>
-              <w:rPr>
-                <w:rFonts w:ascii="Cambria Math" w:eastAsia="宋体" w:hAnsi="Cambria Math" w:cs="Times New Roman"/>
-              </w:rPr>
-              <m:t>2</m:t>
+              <m:t>12</m:t>
             </m:r>
           </m:sub>
         </m:sSub>
@@ -4007,13 +3887,7 @@
               <w:rPr>
                 <w:rFonts w:ascii="Cambria Math" w:eastAsia="宋体" w:hAnsi="Cambria Math" w:cs="Times New Roman"/>
               </w:rPr>
-              <m:t>1</m:t>
-            </m:r>
-            <m:r>
-              <w:rPr>
-                <w:rFonts w:ascii="Cambria Math" w:eastAsia="宋体" w:hAnsi="Cambria Math" w:cs="Times New Roman"/>
-              </w:rPr>
-              <m:t>2</m:t>
+              <m:t>12</m:t>
             </m:r>
           </m:sub>
         </m:sSub>
@@ -4021,31 +3895,7 @@
           <w:rPr>
             <w:rFonts w:ascii="Cambria Math" w:eastAsia="宋体" w:hAnsi="Cambria Math" w:cs="Times New Roman"/>
           </w:rPr>
-          <m:t>.</m:t>
-        </m:r>
-        <m:r>
-          <w:rPr>
-            <w:rFonts w:ascii="Cambria Math" w:eastAsia="宋体" w:hAnsi="Cambria Math" w:cs="Times New Roman"/>
-          </w:rPr>
-          <m:t>right_child.</m:t>
-        </m:r>
-        <m:r>
-          <w:rPr>
-            <w:rFonts w:ascii="Cambria Math" w:eastAsia="宋体" w:hAnsi="Cambria Math" w:cs="Times New Roman"/>
-          </w:rPr>
-          <m:t>d</m:t>
-        </m:r>
-        <m:r>
-          <w:rPr>
-            <w:rFonts w:ascii="Cambria Math" w:eastAsia="宋体" w:hAnsi="Cambria Math" w:cs="Times New Roman"/>
-          </w:rPr>
-          <m:t>+1</m:t>
-        </m:r>
-        <m:r>
-          <w:rPr>
-            <w:rFonts w:ascii="Cambria Math" w:eastAsia="宋体" w:hAnsi="Cambria Math" w:cs="Times New Roman"/>
-          </w:rPr>
-          <m:t>=</m:t>
+          <m:t>.right_child.d+1=</m:t>
         </m:r>
         <m:sSub>
           <m:sSubPr>
@@ -4077,25 +3927,7 @@
           <w:rPr>
             <w:rFonts w:ascii="Cambria Math" w:eastAsia="宋体" w:hAnsi="Cambria Math" w:cs="Times New Roman"/>
           </w:rPr>
-          <m:t>.d+1=</m:t>
-        </m:r>
-        <m:r>
-          <w:rPr>
-            <w:rFonts w:ascii="Cambria Math" w:eastAsia="宋体" w:hAnsi="Cambria Math" w:cs="Times New Roman"/>
-          </w:rPr>
-          <m:t>1</m:t>
-        </m:r>
-        <m:r>
-          <w:rPr>
-            <w:rFonts w:ascii="Cambria Math" w:eastAsia="宋体" w:hAnsi="Cambria Math" w:cs="Times New Roman"/>
-          </w:rPr>
-          <m:t>+1=</m:t>
-        </m:r>
-        <m:r>
-          <w:rPr>
-            <w:rFonts w:ascii="Cambria Math" w:eastAsia="宋体" w:hAnsi="Cambria Math" w:cs="Times New Roman"/>
-          </w:rPr>
-          <m:t>2</m:t>
+          <m:t>.d+1=1+1=2</m:t>
         </m:r>
       </m:oMath>
       <w:r>
@@ -4111,10 +3943,10 @@
       </w:pPr>
       <w:r>
         <w:object w:dxaOrig="9450" w:dyaOrig="9825">
-          <v:shape id="_x0000_i1083" type="#_x0000_t75" style="width:302.3pt;height:314.85pt" o:ole="">
+          <v:shape id="_x0000_i1034" type="#_x0000_t75" style="width:302.3pt;height:314.85pt" o:ole="">
             <v:imagedata r:id="rId25" o:title=""/>
           </v:shape>
-          <o:OLEObject Type="Embed" ProgID="Visio.Drawing.15" ShapeID="_x0000_i1083" DrawAspect="Content" ObjectID="_1541266565" r:id="rId26"/>
+          <o:OLEObject Type="Embed" ProgID="Visio.Drawing.15" ShapeID="_x0000_i1034" DrawAspect="Content" ObjectID="_1541274771" r:id="rId26"/>
         </w:object>
       </w:r>
     </w:p>
@@ -4191,19 +4023,7 @@
           <w:rPr>
             <w:rFonts w:ascii="Cambria Math" w:eastAsia="宋体" w:hAnsi="Cambria Math" w:cs="Times New Roman"/>
           </w:rPr>
-          <m:t>lef</m:t>
-        </m:r>
-        <m:r>
-          <w:rPr>
-            <w:rFonts w:ascii="Cambria Math" w:eastAsia="宋体" w:hAnsi="Cambria Math" w:cs="Times New Roman"/>
-          </w:rPr>
-          <m:t>t_child</m:t>
-        </m:r>
-        <m:r>
-          <w:rPr>
-            <w:rFonts w:ascii="Cambria Math" w:eastAsia="宋体" w:hAnsi="Cambria Math" w:cs="Times New Roman"/>
-          </w:rPr>
-          <m:t>.d=</m:t>
+          <m:t>left_child.d=</m:t>
         </m:r>
         <m:sSub>
           <m:sSubPr>
@@ -4235,19 +4055,7 @@
           <w:rPr>
             <w:rFonts w:ascii="Cambria Math" w:eastAsia="宋体" w:hAnsi="Cambria Math" w:cs="Times New Roman"/>
           </w:rPr>
-          <m:t>.d=</m:t>
-        </m:r>
-        <m:r>
-          <w:rPr>
-            <w:rFonts w:ascii="Cambria Math" w:eastAsia="宋体" w:hAnsi="Cambria Math" w:cs="Times New Roman"/>
-          </w:rPr>
-          <m:t>1</m:t>
-        </m:r>
-        <m:r>
-          <w:rPr>
-            <w:rFonts w:ascii="Cambria Math" w:eastAsia="宋体" w:hAnsi="Cambria Math" w:cs="Times New Roman"/>
-          </w:rPr>
-          <m:t>&lt;</m:t>
+          <m:t>.d=1&lt;</m:t>
         </m:r>
         <m:sSub>
           <m:sSubPr>
@@ -4317,13 +4125,7 @@
           <w:rPr>
             <w:rFonts w:ascii="Cambria Math" w:eastAsia="宋体" w:hAnsi="Cambria Math" w:cs="Times New Roman"/>
           </w:rPr>
-          <m:t>.d=</m:t>
-        </m:r>
-        <m:r>
-          <w:rPr>
-            <w:rFonts w:ascii="Cambria Math" w:eastAsia="宋体" w:hAnsi="Cambria Math" w:cs="Times New Roman"/>
-          </w:rPr>
-          <m:t>2</m:t>
+          <m:t>.d=2</m:t>
         </m:r>
       </m:oMath>
       <w:r>
@@ -4431,31 +4233,7 @@
           <w:rPr>
             <w:rFonts w:ascii="Cambria Math" w:eastAsia="宋体" w:hAnsi="Cambria Math" w:cs="Times New Roman"/>
           </w:rPr>
-          <m:t>.</m:t>
-        </m:r>
-        <m:r>
-          <w:rPr>
-            <w:rFonts w:ascii="Cambria Math" w:eastAsia="宋体" w:hAnsi="Cambria Math" w:cs="Times New Roman"/>
-          </w:rPr>
-          <m:t>right_child.</m:t>
-        </m:r>
-        <m:r>
-          <w:rPr>
-            <w:rFonts w:ascii="Cambria Math" w:eastAsia="宋体" w:hAnsi="Cambria Math" w:cs="Times New Roman"/>
-          </w:rPr>
-          <m:t>d</m:t>
-        </m:r>
-        <m:r>
-          <w:rPr>
-            <w:rFonts w:ascii="Cambria Math" w:eastAsia="宋体" w:hAnsi="Cambria Math" w:cs="Times New Roman"/>
-          </w:rPr>
-          <m:t>+1</m:t>
-        </m:r>
-        <m:r>
-          <w:rPr>
-            <w:rFonts w:ascii="Cambria Math" w:eastAsia="宋体" w:hAnsi="Cambria Math" w:cs="Times New Roman"/>
-          </w:rPr>
-          <m:t>=</m:t>
+          <m:t>.right_child.d+1=</m:t>
         </m:r>
         <m:sSub>
           <m:sSubPr>
@@ -4479,13 +4257,7 @@
               <w:rPr>
                 <w:rFonts w:ascii="Cambria Math" w:eastAsia="宋体" w:hAnsi="Cambria Math" w:cs="Times New Roman"/>
               </w:rPr>
-              <m:t>1</m:t>
-            </m:r>
-            <m:r>
-              <w:rPr>
-                <w:rFonts w:ascii="Cambria Math" w:eastAsia="宋体" w:hAnsi="Cambria Math" w:cs="Times New Roman"/>
-              </w:rPr>
-              <m:t>0</m:t>
+              <m:t>10</m:t>
             </m:r>
           </m:sub>
         </m:sSub>
@@ -4512,10 +4284,10 @@
       </w:pPr>
       <w:r>
         <w:object w:dxaOrig="7530" w:dyaOrig="9810">
-          <v:shape id="_x0000_i1094" type="#_x0000_t75" style="width:240.6pt;height:313.05pt" o:ole="">
+          <v:shape id="_x0000_i1035" type="#_x0000_t75" style="width:240.6pt;height:313.05pt" o:ole="">
             <v:imagedata r:id="rId27" o:title=""/>
           </v:shape>
-          <o:OLEObject Type="Embed" ProgID="Visio.Drawing.15" ShapeID="_x0000_i1094" DrawAspect="Content" ObjectID="_1541266566" r:id="rId28"/>
+          <o:OLEObject Type="Embed" ProgID="Visio.Drawing.15" ShapeID="_x0000_i1035" DrawAspect="Content" ObjectID="_1541274772" r:id="rId28"/>
         </w:object>
       </w:r>
     </w:p>
@@ -4592,19 +4364,7 @@
           <w:rPr>
             <w:rFonts w:ascii="Cambria Math" w:eastAsia="宋体" w:hAnsi="Cambria Math" w:cs="Times New Roman"/>
           </w:rPr>
-          <m:t>lef</m:t>
-        </m:r>
-        <m:r>
-          <w:rPr>
-            <w:rFonts w:ascii="Cambria Math" w:eastAsia="宋体" w:hAnsi="Cambria Math" w:cs="Times New Roman"/>
-          </w:rPr>
-          <m:t>t_child</m:t>
-        </m:r>
-        <m:r>
-          <w:rPr>
-            <w:rFonts w:ascii="Cambria Math" w:eastAsia="宋体" w:hAnsi="Cambria Math" w:cs="Times New Roman"/>
-          </w:rPr>
-          <m:t>.d=</m:t>
+          <m:t>left_child.d=</m:t>
         </m:r>
         <m:sSub>
           <m:sSubPr>
@@ -4636,13 +4396,7 @@
           <w:rPr>
             <w:rFonts w:ascii="Cambria Math" w:eastAsia="宋体" w:hAnsi="Cambria Math" w:cs="Times New Roman"/>
           </w:rPr>
-          <m:t>.d=</m:t>
-        </m:r>
-        <m:r>
-          <w:rPr>
-            <w:rFonts w:ascii="Cambria Math" w:eastAsia="宋体" w:hAnsi="Cambria Math" w:cs="Times New Roman"/>
-          </w:rPr>
-          <m:t>1&lt;</m:t>
+          <m:t>.d=1&lt;</m:t>
         </m:r>
         <m:sSub>
           <m:sSubPr>
@@ -4712,13 +4466,7 @@
           <w:rPr>
             <w:rFonts w:ascii="Cambria Math" w:eastAsia="宋体" w:hAnsi="Cambria Math" w:cs="Times New Roman"/>
           </w:rPr>
-          <m:t>.d=</m:t>
-        </m:r>
-        <m:r>
-          <w:rPr>
-            <w:rFonts w:ascii="Cambria Math" w:eastAsia="宋体" w:hAnsi="Cambria Math" w:cs="Times New Roman"/>
-          </w:rPr>
-          <m:t>2</m:t>
+          <m:t>.d=2</m:t>
         </m:r>
       </m:oMath>
       <w:r>
@@ -4820,31 +4568,7 @@
           <w:rPr>
             <w:rFonts w:ascii="Cambria Math" w:eastAsia="宋体" w:hAnsi="Cambria Math" w:cs="Times New Roman"/>
           </w:rPr>
-          <m:t>.</m:t>
-        </m:r>
-        <m:r>
-          <w:rPr>
-            <w:rFonts w:ascii="Cambria Math" w:eastAsia="宋体" w:hAnsi="Cambria Math" w:cs="Times New Roman"/>
-          </w:rPr>
-          <m:t>right_child.</m:t>
-        </m:r>
-        <m:r>
-          <w:rPr>
-            <w:rFonts w:ascii="Cambria Math" w:eastAsia="宋体" w:hAnsi="Cambria Math" w:cs="Times New Roman"/>
-          </w:rPr>
-          <m:t>d</m:t>
-        </m:r>
-        <m:r>
-          <w:rPr>
-            <w:rFonts w:ascii="Cambria Math" w:eastAsia="宋体" w:hAnsi="Cambria Math" w:cs="Times New Roman"/>
-          </w:rPr>
-          <m:t>+1</m:t>
-        </m:r>
-        <m:r>
-          <w:rPr>
-            <w:rFonts w:ascii="Cambria Math" w:eastAsia="宋体" w:hAnsi="Cambria Math" w:cs="Times New Roman"/>
-          </w:rPr>
-          <m:t>=</m:t>
+          <m:t>.right_child.d+1=</m:t>
         </m:r>
         <m:sSub>
           <m:sSubPr>
@@ -4895,14 +4619,12 @@
       </w:pPr>
       <w:r>
         <w:object w:dxaOrig="6645" w:dyaOrig="9915">
-          <v:shape id="_x0000_i1109" type="#_x0000_t75" style="width:208.85pt;height:312.6pt" o:ole="">
+          <v:shape id="_x0000_i1036" type="#_x0000_t75" style="width:208.85pt;height:312.6pt" o:ole="">
             <v:imagedata r:id="rId29" o:title=""/>
           </v:shape>
-          <o:OLEObject Type="Embed" ProgID="Visio.Drawing.15" ShapeID="_x0000_i1109" DrawAspect="Content" ObjectID="_1541266567" r:id="rId30"/>
+          <o:OLEObject Type="Embed" ProgID="Visio.Drawing.15" ShapeID="_x0000_i1036" DrawAspect="Content" ObjectID="_1541274773" r:id="rId30"/>
         </w:object>
       </w:r>
-      <w:bookmarkStart w:id="0" w:name="_GoBack"/>
-      <w:bookmarkEnd w:id="0"/>
     </w:p>
     <w:p>
       <w:pPr>
@@ -5041,13 +4763,7 @@
           <w:rPr>
             <w:rFonts w:ascii="Cambria Math" w:eastAsia="宋体" w:hAnsi="Cambria Math" w:cs="Times New Roman"/>
           </w:rPr>
-          <m:t>.d=</m:t>
-        </m:r>
-        <m:r>
-          <w:rPr>
-            <w:rFonts w:ascii="Cambria Math" w:eastAsia="宋体" w:hAnsi="Cambria Math" w:cs="Times New Roman"/>
-          </w:rPr>
-          <m:t>2≥</m:t>
+          <m:t>.d=2≥</m:t>
         </m:r>
         <m:sSub>
           <m:sSubPr>
@@ -5117,13 +4833,7 @@
           <w:rPr>
             <w:rFonts w:ascii="Cambria Math" w:eastAsia="宋体" w:hAnsi="Cambria Math" w:cs="Times New Roman"/>
           </w:rPr>
-          <m:t>.d=</m:t>
-        </m:r>
-        <m:r>
-          <w:rPr>
-            <w:rFonts w:ascii="Cambria Math" w:eastAsia="宋体" w:hAnsi="Cambria Math" w:cs="Times New Roman"/>
-          </w:rPr>
-          <m:t>2</m:t>
+          <m:t>.d=2</m:t>
         </m:r>
       </m:oMath>
       <w:r>
@@ -5219,31 +4929,7 @@
           <w:rPr>
             <w:rFonts w:ascii="Cambria Math" w:eastAsia="宋体" w:hAnsi="Cambria Math" w:cs="Times New Roman"/>
           </w:rPr>
-          <m:t>.</m:t>
-        </m:r>
-        <m:r>
-          <w:rPr>
-            <w:rFonts w:ascii="Cambria Math" w:eastAsia="宋体" w:hAnsi="Cambria Math" w:cs="Times New Roman"/>
-          </w:rPr>
-          <m:t>right_child.</m:t>
-        </m:r>
-        <m:r>
-          <w:rPr>
-            <w:rFonts w:ascii="Cambria Math" w:eastAsia="宋体" w:hAnsi="Cambria Math" w:cs="Times New Roman"/>
-          </w:rPr>
-          <m:t>d</m:t>
-        </m:r>
-        <m:r>
-          <w:rPr>
-            <w:rFonts w:ascii="Cambria Math" w:eastAsia="宋体" w:hAnsi="Cambria Math" w:cs="Times New Roman"/>
-          </w:rPr>
-          <m:t>+1</m:t>
-        </m:r>
-        <m:r>
-          <w:rPr>
-            <w:rFonts w:ascii="Cambria Math" w:eastAsia="宋体" w:hAnsi="Cambria Math" w:cs="Times New Roman"/>
-          </w:rPr>
-          <m:t>=</m:t>
+          <m:t>.right_child.d+1=</m:t>
         </m:r>
         <m:sSub>
           <m:sSubPr>
@@ -5275,25 +4961,7 @@
           <w:rPr>
             <w:rFonts w:ascii="Cambria Math" w:eastAsia="宋体" w:hAnsi="Cambria Math" w:cs="Times New Roman"/>
           </w:rPr>
-          <m:t>.d+1=</m:t>
-        </m:r>
-        <m:r>
-          <w:rPr>
-            <w:rFonts w:ascii="Cambria Math" w:eastAsia="宋体" w:hAnsi="Cambria Math" w:cs="Times New Roman"/>
-          </w:rPr>
-          <m:t>2</m:t>
-        </m:r>
-        <m:r>
-          <w:rPr>
-            <w:rFonts w:ascii="Cambria Math" w:eastAsia="宋体" w:hAnsi="Cambria Math" w:cs="Times New Roman"/>
-          </w:rPr>
-          <m:t>+1=</m:t>
-        </m:r>
-        <m:r>
-          <w:rPr>
-            <w:rFonts w:ascii="Cambria Math" w:eastAsia="宋体" w:hAnsi="Cambria Math" w:cs="Times New Roman"/>
-          </w:rPr>
-          <m:t>3</m:t>
+          <m:t>.d+1=2+1=3</m:t>
         </m:r>
       </m:oMath>
       <w:r>
@@ -5307,7 +4975,7 @@
       <w:pPr>
         <w:ind w:firstLine="420"/>
         <w:rPr>
-          <w:rFonts w:ascii="Cambria Math" w:eastAsia="宋体" w:hAnsi="Cambria Math" w:cs="Times New Roman"/>
+          <w:rFonts w:ascii="Cambria Math" w:eastAsia="宋体" w:hAnsi="Cambria Math" w:cs="Times New Roman" w:hint="eastAsia"/>
         </w:rPr>
       </w:pPr>
       <w:r>
@@ -5350,7 +5018,81 @@
         <w:rPr>
           <w:rFonts w:ascii="Cambria Math" w:eastAsia="宋体" w:hAnsi="Cambria Math" w:cs="Times New Roman"/>
         </w:rPr>
-        <w:t>操作放在同一个函数中实现</w:t>
+        <w:t>操作放在同一个函数中</w:t>
+      </w:r>
+      <w:r>
+        <w:rPr>
+          <w:rFonts w:ascii="Cambria Math" w:eastAsia="宋体" w:hAnsi="Cambria Math" w:cs="Times New Roman" w:hint="eastAsia"/>
+        </w:rPr>
+        <w:t>，</w:t>
+      </w:r>
+      <w:r>
+        <w:rPr>
+          <w:rFonts w:ascii="Cambria Math" w:eastAsia="宋体" w:hAnsi="Cambria Math" w:cs="Times New Roman"/>
+        </w:rPr>
+        <w:t>合并函数</w:t>
+      </w:r>
+      <w:r>
+        <w:rPr>
+          <w:rFonts w:ascii="Cambria Math" w:eastAsia="宋体" w:hAnsi="Cambria Math" w:cs="Times New Roman" w:hint="eastAsia"/>
+        </w:rPr>
+        <w:t>Merge</w:t>
+      </w:r>
+      <w:r>
+        <w:rPr>
+          <w:rFonts w:ascii="Cambria Math" w:eastAsia="宋体" w:hAnsi="Cambria Math" w:cs="Times New Roman"/>
+        </w:rPr>
+        <w:t>返回合并后左偏树的根节点的距离</w:t>
+      </w:r>
+      <m:oMath>
+        <m:r>
+          <w:rPr>
+            <w:rFonts w:ascii="Cambria Math" w:eastAsia="宋体" w:hAnsi="Cambria Math" w:cs="Times New Roman"/>
+          </w:rPr>
+          <m:t>d</m:t>
+        </m:r>
+      </m:oMath>
+      <w:r>
+        <w:rPr>
+          <w:rFonts w:ascii="Cambria Math" w:eastAsia="宋体" w:hAnsi="Cambria Math" w:cs="Times New Roman" w:hint="eastAsia"/>
+        </w:rPr>
+        <w:t>，在</w:t>
+      </w:r>
+      <w:r>
+        <w:rPr>
+          <w:rFonts w:ascii="Cambria Math" w:eastAsia="宋体" w:hAnsi="Cambria Math" w:cs="Times New Roman"/>
+        </w:rPr>
+        <w:t>Merge</w:t>
+      </w:r>
+      <w:r>
+        <w:rPr>
+          <w:rFonts w:ascii="Cambria Math" w:eastAsia="宋体" w:hAnsi="Cambria Math" w:cs="Times New Roman"/>
+        </w:rPr>
+        <w:t>中调用左右孩子的合并操作，获取左右孩子的距离，然后</w:t>
+      </w:r>
+      <w:r>
+        <w:rPr>
+          <w:rFonts w:ascii="Cambria Math" w:eastAsia="宋体" w:hAnsi="Cambria Math" w:cs="Times New Roman" w:hint="eastAsia"/>
+        </w:rPr>
+        <w:t>再决定</w:t>
+      </w:r>
+      <w:r>
+        <w:rPr>
+          <w:rFonts w:ascii="Cambria Math" w:eastAsia="宋体" w:hAnsi="Cambria Math" w:cs="Times New Roman"/>
+        </w:rPr>
+        <w:t>是否交换左右子树，并更新</w:t>
+      </w:r>
+      <w:r>
+        <w:rPr>
+          <w:rFonts w:ascii="Cambria Math" w:eastAsia="宋体" w:hAnsi="Cambria Math" w:cs="Times New Roman" w:hint="eastAsia"/>
+        </w:rPr>
+        <w:t>父节点</w:t>
+      </w:r>
+      <w:r>
+        <w:rPr>
+          <w:rFonts w:ascii="Cambria Math" w:eastAsia="宋体" w:hAnsi="Cambria Math" w:cs="Times New Roman"/>
+        </w:rPr>
+        <w:t>的距离</w:t>
       </w:r>
       <w:r>
         <w:rPr>
@@ -5358,6 +5100,64 @@
         </w:rPr>
         <w:t>。</w:t>
       </w:r>
+      <w:r>
+        <w:rPr>
+          <w:rFonts w:ascii="Cambria Math" w:eastAsia="宋体" w:hAnsi="Cambria Math" w:cs="Times New Roman" w:hint="eastAsia"/>
+        </w:rPr>
+        <w:t>本文</w:t>
+      </w:r>
+      <w:r>
+        <w:rPr>
+          <w:rFonts w:ascii="Cambria Math" w:eastAsia="宋体" w:hAnsi="Cambria Math" w:cs="Times New Roman" w:hint="eastAsia"/>
+        </w:rPr>
+        <w:t>的将</w:t>
+      </w:r>
+      <w:r>
+        <w:rPr>
+          <w:rFonts w:ascii="Cambria Math" w:eastAsia="宋体" w:hAnsi="Cambria Math" w:cs="Times New Roman" w:hint="eastAsia"/>
+        </w:rPr>
+        <w:t>两个</w:t>
+      </w:r>
+      <w:r>
+        <w:rPr>
+          <w:rFonts w:ascii="Cambria Math" w:eastAsia="宋体" w:hAnsi="Cambria Math" w:cs="Times New Roman"/>
+        </w:rPr>
+        <w:t>步骤</w:t>
+      </w:r>
+      <w:r>
+        <w:rPr>
+          <w:rFonts w:ascii="Cambria Math" w:eastAsia="宋体" w:hAnsi="Cambria Math" w:cs="Times New Roman" w:hint="eastAsia"/>
+        </w:rPr>
+        <w:t>分开</w:t>
+      </w:r>
+      <w:bookmarkStart w:id="0" w:name="_GoBack"/>
+      <w:bookmarkEnd w:id="0"/>
+      <w:r>
+        <w:rPr>
+          <w:rFonts w:ascii="Cambria Math" w:eastAsia="宋体" w:hAnsi="Cambria Math" w:cs="Times New Roman"/>
+        </w:rPr>
+        <w:t>是为了方便</w:t>
+      </w:r>
+      <w:r>
+        <w:rPr>
+          <w:rFonts w:ascii="Cambria Math" w:eastAsia="宋体" w:hAnsi="Cambria Math" w:cs="Times New Roman" w:hint="eastAsia"/>
+        </w:rPr>
+        <w:t>理解</w:t>
+      </w:r>
+      <w:r>
+        <w:rPr>
+          <w:rFonts w:ascii="Cambria Math" w:eastAsia="宋体" w:hAnsi="Cambria Math" w:cs="Times New Roman"/>
+        </w:rPr>
+        <w:t>算法。</w:t>
+      </w:r>
+    </w:p>
+    <w:p>
+      <w:pPr>
+        <w:ind w:firstLine="420"/>
+        <w:rPr>
+          <w:rFonts w:ascii="Cambria Math" w:eastAsia="宋体" w:hAnsi="Cambria Math" w:cs="Times New Roman"/>
+        </w:rPr>
+      </w:pPr>
       <w:r>
         <w:rPr>
           <w:rFonts w:ascii="Cambria Math" w:eastAsia="宋体" w:hAnsi="Cambria Math" w:cs="Times New Roman" w:hint="eastAsia"/>

</xml_diff>